<commit_message>
Updated capital call template
</commit_message>
<xml_diff>
--- a/spec/fixtures/docx/20190122-Kapitalabruf_Vorlage.docx
+++ b/spec/fixtures/docx/20190122-Kapitalabruf_Vorlage.docx
@@ -600,117 +600,58 @@
         <w:jc w:val="center"/>
         <w:rPr>
           <w:b/>
-          <w:lang w:val="en-US"/>
         </w:rPr>
       </w:pPr>
       <w:r>
         <w:rPr>
           <w:b/>
-          <w:lang w:val="en-US"/>
-        </w:rPr>
-        <w:t>{</w:t>
+        </w:rPr>
+        <w:t>{investor_cashflow.</w:t>
       </w:r>
       <w:r>
         <w:rPr>
           <w:b/>
-          <w:lang w:val="en-US"/>
-        </w:rPr>
-        <w:t>investor_cashflow.</w:t>
+        </w:rPr>
+        <w:t>net_cashflow</w:t>
       </w:r>
       <w:r>
         <w:rPr>
           <w:b/>
-          <w:lang w:val="en-US"/>
+        </w:rPr>
+        <w:t xml:space="preserve">_percentage} % Ihres Zeichnungsbetrags </w:t>
+      </w:r>
+      <w:r>
+        <w:rPr>
+          <w:b/>
+        </w:rPr>
+        <w:t>(</w:t>
+      </w:r>
+      <w:r>
+        <w:rPr>
+          <w:b/>
+        </w:rPr>
+        <w:t>{investor_cashflow.</w:t>
+      </w:r>
+      <w:r>
+        <w:rPr>
+          <w:b/>
         </w:rPr>
         <w:t>net_cashflow</w:t>
       </w:r>
-      <w:bookmarkStart w:id="0" w:name="_GoBack"/>
-      <w:bookmarkEnd w:id="0"/>
       <w:r>
         <w:rPr>
           <w:b/>
-          <w:lang w:val="en-US"/>
-        </w:rPr>
-        <w:t>_percentage</w:t>
+        </w:rPr>
+        <w:t>_amount} {fund.currency}</w:t>
       </w:r>
       <w:r>
         <w:rPr>
           <w:b/>
-          <w:lang w:val="en-US"/>
-        </w:rPr>
-        <w:t>}</w:t>
-      </w:r>
-      <w:r>
-        <w:rPr>
-          <w:b/>
-          <w:lang w:val="en-US"/>
-        </w:rPr>
-        <w:t xml:space="preserve"> % Ihres Zeichnungsbetrags </w:t>
-      </w:r>
-      <w:r>
-        <w:rPr>
-          <w:b/>
-          <w:lang w:val="en-US"/>
-        </w:rPr>
-        <w:t>(</w:t>
-      </w:r>
-      <w:r>
-        <w:rPr>
-          <w:b/>
-          <w:lang w:val="en-US"/>
-        </w:rPr>
-        <w:t>{</w:t>
-      </w:r>
-      <w:r>
-        <w:rPr>
-          <w:b/>
-          <w:lang w:val="en-US"/>
-        </w:rPr>
-        <w:t>investor_cashflow.</w:t>
-      </w:r>
-      <w:r>
-        <w:rPr>
-          <w:b/>
-          <w:lang w:val="en-US"/>
-        </w:rPr>
-        <w:t>net_cashflow</w:t>
-      </w:r>
-      <w:r>
-        <w:rPr>
-          <w:b/>
-          <w:lang w:val="en-US"/>
-        </w:rPr>
-        <w:t>_amount}</w:t>
-      </w:r>
-      <w:r>
-        <w:rPr>
-          <w:b/>
-          <w:lang w:val="en-US"/>
-        </w:rPr>
-        <w:t xml:space="preserve"> </w:t>
-      </w:r>
-      <w:r>
-        <w:rPr>
-          <w:b/>
-          <w:lang w:val="en-US"/>
-        </w:rPr>
-        <w:t>{fund.currency}</w:t>
-      </w:r>
-      <w:r>
-        <w:rPr>
-          <w:b/>
-          <w:lang w:val="en-US"/>
         </w:rPr>
         <w:t>)</w:t>
       </w:r>
     </w:p>
-    <w:p>
-      <w:pPr>
-        <w:rPr>
-          <w:lang w:val="en-US"/>
-        </w:rPr>
-      </w:pPr>
-    </w:p>
+    <w:p/>
     <w:p>
       <w:r>
         <w:t xml:space="preserve">wie folgt – spesenfrei für den Empfänger – einzubezahlen: </w:t>
@@ -936,6 +877,22 @@
         </w:rPr>
         <w:t>_amount}</w:t>
       </w:r>
+      <w:r>
+        <w:rPr>
+          <w:b/>
+          <w:lang w:val="en-US"/>
+        </w:rPr>
+        <w:t xml:space="preserve"> </w:t>
+      </w:r>
+      <w:r>
+        <w:rPr>
+          <w:b/>
+          <w:lang w:val="en-US"/>
+        </w:rPr>
+        <w:t>{fund.currency}</w:t>
+      </w:r>
+      <w:bookmarkStart w:id="0" w:name="_GoBack"/>
+      <w:bookmarkEnd w:id="0"/>
       <w:r>
         <w:rPr>
           <w:b/>
@@ -2939,7 +2896,7 @@
     <w:charset w:val="00"/>
     <w:family w:val="roman"/>
     <w:pitch w:val="variable"/>
-    <w:sig w:usb0="E0002EFF" w:usb1="C000785B" w:usb2="00000009" w:usb3="00000000" w:csb0="000001FF" w:csb1="00000000"/>
+    <w:sig w:usb0="20002A87" w:usb1="80000000" w:usb2="00000008" w:usb3="00000000" w:csb0="000001FF" w:csb1="00000000"/>
   </w:font>
   <w:font w:name="HelveticaNeueLT Com 45 Lt">
     <w:altName w:val="Arial"/>
@@ -2954,14 +2911,14 @@
     <w:charset w:val="00"/>
     <w:family w:val="swiss"/>
     <w:pitch w:val="variable"/>
-    <w:sig w:usb0="E1002EFF" w:usb1="C000605B" w:usb2="00000029" w:usb3="00000000" w:csb0="000101FF" w:csb1="00000000"/>
+    <w:sig w:usb0="00000003" w:usb1="00000000" w:usb2="00000000" w:usb3="00000000" w:csb0="00000001" w:csb1="00000000"/>
   </w:font>
   <w:font w:name="Calibri">
     <w:panose1 w:val="020F0502020204030204"/>
     <w:charset w:val="00"/>
     <w:family w:val="swiss"/>
     <w:pitch w:val="variable"/>
-    <w:sig w:usb0="E0002AFF" w:usb1="C000247B" w:usb2="00000009" w:usb3="00000000" w:csb0="000001FF" w:csb1="00000000"/>
+    <w:sig w:usb0="A00002EF" w:usb1="4000207B" w:usb2="00000000" w:usb3="00000000" w:csb0="0000009F" w:csb1="00000000"/>
   </w:font>
   <w:font w:name="Calibri Light">
     <w:panose1 w:val="020F0302020204030204"/>
@@ -2995,6 +2952,7 @@
     <w:rsid w:val="004B02A5"/>
     <w:rsid w:val="006A3F42"/>
     <w:rsid w:val="006B3835"/>
+    <w:rsid w:val="007A530E"/>
     <w:rsid w:val="007A6BBB"/>
     <w:rsid w:val="007D357A"/>
     <w:rsid w:val="00872C56"/>
@@ -3022,7 +2980,7 @@
   </m:mathPr>
   <w:themeFontLang w:val="de-DE"/>
   <w:clrSchemeMapping w:bg1="light1" w:t1="dark1" w:bg2="light2" w:t2="dark2" w:accent1="accent1" w:accent2="accent2" w:accent3="accent3" w:accent4="accent4" w:accent5="accent5" w:accent6="accent6" w:hyperlink="hyperlink" w:followedHyperlink="followedHyperlink"/>
-  <w:decimalSymbol w:val=","/>
+  <w:decimalSymbol w:val="."/>
   <w:listSeparator w:val=","/>
   <w15:chartTrackingRefBased/>
 </w:settings>
@@ -3850,7 +3808,7 @@
 </file>
 
 <file path=customXml/itemProps2.xml><?xml version="1.0" encoding="utf-8"?>
-<ds:datastoreItem xmlns:ds="http://schemas.openxmlformats.org/officeDocument/2006/customXml" ds:itemID="{BA5409C8-784C-DB4C-9B34-709E074EEEB2}">
+<ds:datastoreItem xmlns:ds="http://schemas.openxmlformats.org/officeDocument/2006/customXml" ds:itemID="{D952F9B6-911F-224E-9F0E-870E936A4950}">
   <ds:schemaRefs>
     <ds:schemaRef ds:uri="http://schemas.openxmlformats.org/officeDocument/2006/bibliography"/>
   </ds:schemaRefs>

</xml_diff>

<commit_message>
Update capital call template
</commit_message>
<xml_diff>
--- a/spec/fixtures/docx/20190122-Kapitalabruf_Vorlage.docx
+++ b/spec/fixtures/docx/20190122-Kapitalabruf_Vorlage.docx
@@ -600,58 +600,96 @@
         <w:jc w:val="center"/>
         <w:rPr>
           <w:b/>
+          <w:lang w:val="en-US"/>
         </w:rPr>
       </w:pPr>
       <w:r>
         <w:rPr>
           <w:b/>
+          <w:lang w:val="en-US"/>
         </w:rPr>
         <w:t>{investor_cashflow.</w:t>
       </w:r>
       <w:r>
         <w:rPr>
           <w:b/>
+          <w:lang w:val="en-US"/>
         </w:rPr>
         <w:t>net_cashflow</w:t>
       </w:r>
       <w:r>
         <w:rPr>
           <w:b/>
-        </w:rPr>
-        <w:t xml:space="preserve">_percentage} % Ihres Zeichnungsbetrags </w:t>
+          <w:lang w:val="en-US"/>
+        </w:rPr>
+        <w:t>_percentage} % Ihres Zeichnungsbetrags</w:t>
       </w:r>
       <w:r>
         <w:rPr>
           <w:b/>
+          <w:lang w:val="en-US"/>
+        </w:rPr>
+        <w:t xml:space="preserve"> </w:t>
+      </w:r>
+      <w:r>
+        <w:rPr>
+          <w:b/>
+          <w:lang w:val="en-US"/>
         </w:rPr>
         <w:t>(</w:t>
       </w:r>
       <w:r>
         <w:rPr>
           <w:b/>
+          <w:lang w:val="en-US"/>
         </w:rPr>
         <w:t>{investor_cashflow.</w:t>
       </w:r>
       <w:r>
         <w:rPr>
           <w:b/>
+          <w:lang w:val="en-US"/>
         </w:rPr>
         <w:t>net_cashflow</w:t>
       </w:r>
       <w:r>
         <w:rPr>
           <w:b/>
-        </w:rPr>
-        <w:t>_amount} {fund.currency}</w:t>
+          <w:lang w:val="en-US"/>
+        </w:rPr>
+        <w:t>_amount}</w:t>
       </w:r>
       <w:r>
         <w:rPr>
           <w:b/>
+          <w:lang w:val="en-US"/>
+        </w:rPr>
+        <w:t xml:space="preserve"> </w:t>
+      </w:r>
+      <w:r>
+        <w:rPr>
+          <w:b/>
+          <w:lang w:val="en-US"/>
+        </w:rPr>
+        <w:t>{fund.currency}</w:t>
+      </w:r>
+      <w:bookmarkStart w:id="0" w:name="_GoBack"/>
+      <w:bookmarkEnd w:id="0"/>
+      <w:r>
+        <w:rPr>
+          <w:b/>
+          <w:lang w:val="en-US"/>
         </w:rPr>
         <w:t>)</w:t>
       </w:r>
     </w:p>
-    <w:p/>
+    <w:p>
+      <w:pPr>
+        <w:rPr>
+          <w:lang w:val="en-US"/>
+        </w:rPr>
+      </w:pPr>
+    </w:p>
     <w:p>
       <w:r>
         <w:t xml:space="preserve">wie folgt – spesenfrei für den Empfänger – einzubezahlen: </w:t>
@@ -891,8 +929,6 @@
         </w:rPr>
         <w:t>{fund.currency}</w:t>
       </w:r>
-      <w:bookmarkStart w:id="0" w:name="_GoBack"/>
-      <w:bookmarkEnd w:id="0"/>
       <w:r>
         <w:rPr>
           <w:b/>
@@ -2896,7 +2932,7 @@
     <w:charset w:val="00"/>
     <w:family w:val="roman"/>
     <w:pitch w:val="variable"/>
-    <w:sig w:usb0="20002A87" w:usb1="80000000" w:usb2="00000008" w:usb3="00000000" w:csb0="000001FF" w:csb1="00000000"/>
+    <w:sig w:usb0="E0002AEF" w:usb1="C0007841" w:usb2="00000009" w:usb3="00000000" w:csb0="000001FF" w:csb1="00000000"/>
   </w:font>
   <w:font w:name="HelveticaNeueLT Com 45 Lt">
     <w:altName w:val="Arial"/>
@@ -2911,14 +2947,14 @@
     <w:charset w:val="00"/>
     <w:family w:val="swiss"/>
     <w:pitch w:val="variable"/>
-    <w:sig w:usb0="00000003" w:usb1="00000000" w:usb2="00000000" w:usb3="00000000" w:csb0="00000001" w:csb1="00000000"/>
+    <w:sig w:usb0="E1002EFF" w:usb1="C000605B" w:usb2="00000029" w:usb3="00000000" w:csb0="000101FF" w:csb1="00000000"/>
   </w:font>
   <w:font w:name="Calibri">
     <w:panose1 w:val="020F0502020204030204"/>
     <w:charset w:val="00"/>
     <w:family w:val="swiss"/>
     <w:pitch w:val="variable"/>
-    <w:sig w:usb0="A00002EF" w:usb1="4000207B" w:usb2="00000000" w:usb3="00000000" w:csb0="0000009F" w:csb1="00000000"/>
+    <w:sig w:usb0="E0002AFF" w:usb1="C000247B" w:usb2="00000009" w:usb3="00000000" w:csb0="000001FF" w:csb1="00000000"/>
   </w:font>
   <w:font w:name="Calibri Light">
     <w:panose1 w:val="020F0302020204030204"/>
@@ -2947,8 +2983,10 @@
   </w:compat>
   <w:rsids>
     <w:rsidRoot w:val="00265C0A"/>
+    <w:rsid w:val="001B3D39"/>
     <w:rsid w:val="002537D9"/>
     <w:rsid w:val="00265C0A"/>
+    <w:rsid w:val="003A5BA6"/>
     <w:rsid w:val="004B02A5"/>
     <w:rsid w:val="006A3F42"/>
     <w:rsid w:val="006B3835"/>
@@ -3808,7 +3846,7 @@
 </file>
 
 <file path=customXml/itemProps2.xml><?xml version="1.0" encoding="utf-8"?>
-<ds:datastoreItem xmlns:ds="http://schemas.openxmlformats.org/officeDocument/2006/customXml" ds:itemID="{D952F9B6-911F-224E-9F0E-870E936A4950}">
+<ds:datastoreItem xmlns:ds="http://schemas.openxmlformats.org/officeDocument/2006/customXml" ds:itemID="{B192CDBF-392F-7443-B0E5-20730F639D99}">
   <ds:schemaRefs>
     <ds:schemaRef ds:uri="http://schemas.openxmlformats.org/officeDocument/2006/bibliography"/>
   </ds:schemaRefs>

</xml_diff>